<commit_message>
Ajout de la page Index et de son scss.
</commit_message>
<xml_diff>
--- a/consignes/Travail 2 - Site Donjons et Dragons.docx
+++ b/consignes/Travail 2 - Site Donjons et Dragons.docx
@@ -114,11 +114,9 @@
       <w:r>
         <w:t xml:space="preserve">Utilisation de </w:t>
       </w:r>
-      <w:proofErr w:type="spellStart"/>
       <w:r>
         <w:t>Bootstrap</w:t>
       </w:r>
-      <w:proofErr w:type="spellEnd"/>
       <w:r>
         <w:rPr>
           <w:i/>
@@ -183,13 +181,8 @@
         <w:t xml:space="preserve">et transitions </w:t>
       </w:r>
       <w:r>
-        <w:t xml:space="preserve">en </w:t>
-      </w:r>
-      <w:proofErr w:type="spellStart"/>
-      <w:r>
-        <w:t>css</w:t>
-      </w:r>
-      <w:proofErr w:type="spellEnd"/>
+        <w:t>en css</w:t>
+      </w:r>
     </w:p>
     <w:p>
       <w:pPr>
@@ -200,13 +193,8 @@
         </w:numPr>
       </w:pPr>
       <w:r>
-        <w:t xml:space="preserve">Utilisation du préprocesseur </w:t>
-      </w:r>
-      <w:proofErr w:type="spellStart"/>
-      <w:r>
-        <w:t>Sass</w:t>
-      </w:r>
-      <w:proofErr w:type="spellEnd"/>
+        <w:t>Utilisation du préprocesseur Sass</w:t>
+      </w:r>
       <w:r>
         <w:t> :</w:t>
       </w:r>
@@ -220,15 +208,7 @@
         </w:numPr>
       </w:pPr>
       <w:r>
-        <w:t>Réutilisation de règles (</w:t>
-      </w:r>
-      <w:proofErr w:type="spellStart"/>
-      <w:r>
-        <w:t>extend</w:t>
-      </w:r>
-      <w:proofErr w:type="spellEnd"/>
-      <w:r>
-        <w:t>)</w:t>
+        <w:t>Réutilisation de règles (extend)</w:t>
       </w:r>
     </w:p>
     <w:p>
@@ -290,13 +270,8 @@
         </w:numPr>
       </w:pPr>
       <w:r>
-        <w:t xml:space="preserve">Fait avec </w:t>
-      </w:r>
-      <w:proofErr w:type="spellStart"/>
-      <w:r>
-        <w:t>Bootstrap</w:t>
-      </w:r>
-      <w:proofErr w:type="spellEnd"/>
+        <w:t>Fait avec Bootstrap</w:t>
+      </w:r>
     </w:p>
     <w:p>
       <w:pPr>
@@ -352,27 +327,17 @@
       <w:r>
         <w:t xml:space="preserve"> (utilisant le </w:t>
       </w:r>
-      <w:proofErr w:type="spellStart"/>
       <w:r>
         <w:rPr>
           <w:i/>
         </w:rPr>
         <w:t>navbar</w:t>
       </w:r>
-      <w:proofErr w:type="spellEnd"/>
       <w:r>
         <w:t> </w:t>
       </w:r>
       <w:r>
-        <w:t xml:space="preserve">de </w:t>
-      </w:r>
-      <w:proofErr w:type="spellStart"/>
-      <w:r>
-        <w:t>Bootstrap</w:t>
-      </w:r>
-      <w:proofErr w:type="spellEnd"/>
-      <w:r>
-        <w:t>)</w:t>
+        <w:t>de Bootstrap)</w:t>
       </w:r>
       <w:r>
         <w:t>:</w:t>
@@ -563,19 +528,12 @@
       <w:r>
         <w:t xml:space="preserve"> du navigateur est </w:t>
       </w:r>
-      <w:proofErr w:type="gramStart"/>
-      <w:r>
-        <w:t>considérée</w:t>
-      </w:r>
-      <w:proofErr w:type="gramEnd"/>
-      <w:r>
-        <w:t xml:space="preserve"> comme large selon </w:t>
-      </w:r>
-      <w:proofErr w:type="spellStart"/>
-      <w:r>
-        <w:t>Bootstrap</w:t>
-      </w:r>
-      <w:proofErr w:type="spellEnd"/>
+      <w:r>
+        <w:t>considéré</w:t>
+      </w:r>
+      <w:r>
+        <w:t xml:space="preserve"> comme large selon Bootstrap</w:t>
+      </w:r>
       <w:r>
         <w:t xml:space="preserve"> </w:t>
       </w:r>
@@ -616,13 +574,8 @@
         <w:t>transition</w:t>
       </w:r>
       <w:r>
-        <w:t xml:space="preserve"> </w:t>
-      </w:r>
-      <w:proofErr w:type="spellStart"/>
-      <w:r>
-        <w:t>css</w:t>
-      </w:r>
-      <w:proofErr w:type="spellEnd"/>
+        <w:t xml:space="preserve"> css</w:t>
+      </w:r>
       <w:r>
         <w:t xml:space="preserve"> de votre choix</w:t>
       </w:r>
@@ -665,14 +618,12 @@
       <w:r>
         <w:t xml:space="preserve">Dans la balise </w:t>
       </w:r>
-      <w:proofErr w:type="spellStart"/>
       <w:r>
         <w:rPr>
           <w:i/>
         </w:rPr>
         <w:t>footer</w:t>
       </w:r>
-      <w:proofErr w:type="spellEnd"/>
       <w:r>
         <w:t>, mettez</w:t>
       </w:r>
@@ -704,15 +655,7 @@
         <w:t>© 2020</w:t>
       </w:r>
       <w:r>
-        <w:t xml:space="preserve"> </w:t>
-      </w:r>
-      <w:proofErr w:type="spellStart"/>
-      <w:r>
-        <w:t>votre_courriel_lien_mailto</w:t>
-      </w:r>
-      <w:proofErr w:type="spellEnd"/>
-      <w:r>
-        <w:t>, Conditions d’utilisation (inactif).</w:t>
+        <w:t xml:space="preserve"> votre_courriel_lien_mailto, Conditions d’utilisation (inactif).</w:t>
       </w:r>
       <w:r>
         <w:t xml:space="preserve"> Lorsque la taille de l’écran est considérée comme petite, les 3 liens doivent se superposer.</w:t>
@@ -727,15 +670,7 @@
         </w:numPr>
       </w:pPr>
       <w:r>
-        <w:t xml:space="preserve">Une citation liée à votre sujet utilisant la classe correspondante de </w:t>
-      </w:r>
-      <w:proofErr w:type="spellStart"/>
-      <w:r>
-        <w:t>Bootstrap</w:t>
-      </w:r>
-      <w:proofErr w:type="spellEnd"/>
-      <w:r>
-        <w:t>.</w:t>
+        <w:t>Une citation liée à votre sujet utilisant la classe correspondante de Bootstrap.</w:t>
       </w:r>
       <w:r>
         <w:t xml:space="preserve"> Alignement au choix.</w:t>
@@ -794,14 +729,12 @@
       <w:r>
         <w:t xml:space="preserve">utilisant les </w:t>
       </w:r>
-      <w:proofErr w:type="spellStart"/>
       <w:r>
         <w:rPr>
           <w:i/>
         </w:rPr>
         <w:t>optgroup</w:t>
       </w:r>
-      <w:proofErr w:type="spellEnd"/>
     </w:p>
     <w:p>
       <w:pPr>
@@ -826,13 +759,8 @@
           <w:numId w:val="4"/>
         </w:numPr>
       </w:pPr>
-      <w:proofErr w:type="gramStart"/>
-      <w:r>
-        <w:t>style</w:t>
-      </w:r>
-      <w:proofErr w:type="gramEnd"/>
-      <w:r>
-        <w:t xml:space="preserve"> profil représentant le personnage</w:t>
+      <w:r>
+        <w:t>style profil représentant le personnage</w:t>
       </w:r>
     </w:p>
     <w:p>
@@ -843,13 +771,8 @@
           <w:numId w:val="4"/>
         </w:numPr>
       </w:pPr>
-      <w:proofErr w:type="gramStart"/>
-      <w:r>
-        <w:t>utilisant</w:t>
-      </w:r>
-      <w:proofErr w:type="gramEnd"/>
-      <w:r>
-        <w:t xml:space="preserve"> </w:t>
+      <w:r>
+        <w:t xml:space="preserve">utilisant </w:t>
       </w:r>
       <w:r>
         <w:rPr>
@@ -860,24 +783,14 @@
       <w:r>
         <w:t xml:space="preserve"> et </w:t>
       </w:r>
-      <w:proofErr w:type="spellStart"/>
       <w:r>
         <w:rPr>
           <w:i/>
         </w:rPr>
         <w:t>figcaption</w:t>
       </w:r>
-      <w:proofErr w:type="spellEnd"/>
-      <w:r>
-        <w:t xml:space="preserve"> avec classes </w:t>
-      </w:r>
-      <w:proofErr w:type="spellStart"/>
-      <w:r>
-        <w:t>Bootstrap</w:t>
-      </w:r>
-      <w:proofErr w:type="spellEnd"/>
-      <w:r>
-        <w:t>.</w:t>
+      <w:r>
+        <w:t xml:space="preserve"> avec classes Bootstrap.</w:t>
       </w:r>
     </w:p>
     <w:p>
@@ -903,14 +816,12 @@
       <w:r>
         <w:t xml:space="preserve">Un contrôle </w:t>
       </w:r>
-      <w:proofErr w:type="spellStart"/>
       <w:r>
         <w:rPr>
           <w:i/>
         </w:rPr>
         <w:t>datalist</w:t>
       </w:r>
-      <w:proofErr w:type="spellEnd"/>
     </w:p>
     <w:p>
       <w:pPr>
@@ -923,14 +834,12 @@
       <w:r>
         <w:t xml:space="preserve">Un contrôle </w:t>
       </w:r>
-      <w:proofErr w:type="spellStart"/>
       <w:r>
         <w:rPr>
           <w:i/>
         </w:rPr>
         <w:t>color</w:t>
       </w:r>
-      <w:proofErr w:type="spellEnd"/>
       <w:r>
         <w:t xml:space="preserve">, </w:t>
       </w:r>
@@ -1001,16 +910,11 @@
         <w:t>la fenêtre</w:t>
       </w:r>
       <w:r>
-        <w:t xml:space="preserve"> est </w:t>
-      </w:r>
-      <w:proofErr w:type="gramStart"/>
-      <w:r>
-        <w:t>au minimum grand</w:t>
+        <w:t xml:space="preserve"> est au minimum grand</w:t>
       </w:r>
       <w:r>
         <w:t>e</w:t>
       </w:r>
-      <w:proofErr w:type="gramEnd"/>
       <w:r>
         <w:t xml:space="preserve"> et en une seule colonne lorsque </w:t>
       </w:r>
@@ -1043,14 +947,12 @@
       <w:r>
         <w:t xml:space="preserve"> </w:t>
       </w:r>
-      <w:proofErr w:type="spellStart"/>
       <w:r>
         <w:rPr>
           <w:i/>
         </w:rPr>
         <w:t>fieldset</w:t>
       </w:r>
-      <w:proofErr w:type="spellEnd"/>
       <w:r>
         <w:t>.</w:t>
       </w:r>
@@ -1065,17 +967,8 @@
             <w:rStyle w:val="Hyperlien"/>
             <w:i/>
           </w:rPr>
-          <w:t xml:space="preserve">help </w:t>
+          <w:t>help text</w:t>
         </w:r>
-        <w:proofErr w:type="spellStart"/>
-        <w:r>
-          <w:rPr>
-            <w:rStyle w:val="Hyperlien"/>
-            <w:i/>
-          </w:rPr>
-          <w:t>text</w:t>
-        </w:r>
-        <w:proofErr w:type="spellEnd"/>
       </w:hyperlink>
       <w:r>
         <w:t>).</w:t>
@@ -1086,23 +979,7 @@
         <w:t xml:space="preserve">L’action du formulaire sera </w:t>
       </w:r>
       <w:r>
-        <w:t>de l’envoyer à l’adresse philippefleury.com/</w:t>
-      </w:r>
-      <w:proofErr w:type="spellStart"/>
-      <w:r>
-        <w:t>backend.php</w:t>
-      </w:r>
-      <w:proofErr w:type="spellEnd"/>
-      <w:r>
-        <w:t xml:space="preserve"> avec la </w:t>
-      </w:r>
-      <w:proofErr w:type="spellStart"/>
-      <w:r>
-        <w:t>method</w:t>
-      </w:r>
-      <w:proofErr w:type="spellEnd"/>
-      <w:r>
-        <w:t xml:space="preserve"> POST</w:t>
+        <w:t>de l’envoyer à l’adresse philippefleury.com/backend.php avec la method POST</w:t>
       </w:r>
       <w:r>
         <w:t>. Ceci vous permet de voir ce que vous enverriez au serveur. Validez qu</w:t>
@@ -1118,11 +995,9 @@
       <w:r>
         <w:t xml:space="preserve">Les contrôles du formulaire doivent être stylés grâce à </w:t>
       </w:r>
-      <w:proofErr w:type="spellStart"/>
       <w:r>
         <w:t>Bootstrap</w:t>
       </w:r>
-      <w:proofErr w:type="spellEnd"/>
       <w:r>
         <w:t>.</w:t>
       </w:r>
@@ -1145,13 +1020,8 @@
       <w:r>
         <w:t xml:space="preserve">des cartes </w:t>
       </w:r>
-      <w:proofErr w:type="spellStart"/>
-      <w:r>
-        <w:t>Bootstrap</w:t>
-      </w:r>
-      <w:proofErr w:type="spellEnd"/>
-      <w:r>
-        <w:t xml:space="preserve"> représent</w:t>
+      <w:r>
+        <w:t>Bootstrap représent</w:t>
       </w:r>
       <w:r>
         <w:t>ant les personnages déjà créés.</w:t>
@@ -1180,35 +1050,26 @@
         <w:t>Les cartes apparaissent à tour de rôle après une seconde</w:t>
       </w:r>
       <w:r>
-        <w:t xml:space="preserve"> via une animation </w:t>
-      </w:r>
-      <w:proofErr w:type="spellStart"/>
-      <w:r>
-        <w:t>css</w:t>
-      </w:r>
-      <w:proofErr w:type="spellEnd"/>
+        <w:t xml:space="preserve"> via une animation css</w:t>
+      </w:r>
       <w:r>
         <w:t xml:space="preserve">. Vous pouvez utiliser la transformation </w:t>
       </w:r>
-      <w:proofErr w:type="spellStart"/>
       <w:r>
         <w:rPr>
           <w:i/>
         </w:rPr>
         <w:t>scale</w:t>
       </w:r>
-      <w:proofErr w:type="spellEnd"/>
       <w:r>
         <w:t xml:space="preserve"> ou </w:t>
       </w:r>
-      <w:proofErr w:type="spellStart"/>
       <w:r>
         <w:rPr>
           <w:i/>
         </w:rPr>
         <w:t>opacity</w:t>
       </w:r>
-      <w:proofErr w:type="spellEnd"/>
       <w:r>
         <w:t xml:space="preserve"> ou une autre de votre choix qui donnerait un résultat semblable. Si vous avez une meilleure idée pour l’animation, venez valider le tout avec moi. </w:t>
       </w:r>
@@ -1223,24 +1084,14 @@
     </w:p>
     <w:p>
       <w:r>
-        <w:t xml:space="preserve">Cette page contient le composant </w:t>
-      </w:r>
-      <w:proofErr w:type="spellStart"/>
-      <w:r>
-        <w:t>Bootstrap</w:t>
-      </w:r>
-      <w:proofErr w:type="spellEnd"/>
-      <w:r>
-        <w:t xml:space="preserve"> </w:t>
-      </w:r>
-      <w:proofErr w:type="spellStart"/>
+        <w:t xml:space="preserve">Cette page contient le composant Bootstrap </w:t>
+      </w:r>
       <w:r>
         <w:rPr>
           <w:i/>
         </w:rPr>
         <w:t>Alerts</w:t>
       </w:r>
-      <w:proofErr w:type="spellEnd"/>
       <w:r>
         <w:t xml:space="preserve"> pour donner une information : « Ceci est le personnage par défaut ».</w:t>
       </w:r>
@@ -1250,29 +1101,11 @@
         <w:t>Cette page contient un tableau contenant les statistiques d’un personnage. La table doit être accessible.</w:t>
       </w:r>
       <w:r>
-        <w:t xml:space="preserve"> Le tableau doit utiliser les styles </w:t>
-      </w:r>
-      <w:proofErr w:type="spellStart"/>
-      <w:r>
-        <w:t>Bootstrap</w:t>
-      </w:r>
-      <w:proofErr w:type="spellEnd"/>
-      <w:r>
-        <w:t xml:space="preserve"> prédéfinis ainsi que la </w:t>
-      </w:r>
-      <w:proofErr w:type="gramStart"/>
-      <w:r>
-        <w:t>classe .table</w:t>
-      </w:r>
-      <w:proofErr w:type="gramEnd"/>
-      <w:r>
-        <w:t>-</w:t>
-      </w:r>
-      <w:proofErr w:type="spellStart"/>
-      <w:r>
-        <w:t>hover</w:t>
-      </w:r>
-      <w:proofErr w:type="spellEnd"/>
+        <w:t xml:space="preserve"> Le tableau doit utiliser les styles Bootstrap</w:t>
+      </w:r>
+      <w:r>
+        <w:t xml:space="preserve"> prédéfinis ainsi que la classe .table-hover</w:t>
+      </w:r>
       <w:r>
         <w:t>.</w:t>
       </w:r>
@@ -1524,27 +1357,17 @@
       <w:r>
         <w:t xml:space="preserve"> (</w:t>
       </w:r>
-      <w:proofErr w:type="spellStart"/>
       <w:r>
         <w:rPr>
           <w:i/>
         </w:rPr>
         <w:t>breadcrumb</w:t>
       </w:r>
-      <w:proofErr w:type="spellEnd"/>
       <w:r>
         <w:t>)</w:t>
       </w:r>
       <w:r>
-        <w:t xml:space="preserve"> fait à l’aide de </w:t>
-      </w:r>
-      <w:proofErr w:type="spellStart"/>
-      <w:r>
-        <w:t>Bootstrap</w:t>
-      </w:r>
-      <w:proofErr w:type="spellEnd"/>
-      <w:r>
-        <w:t xml:space="preserve"> sauf la page d’accueil.</w:t>
+        <w:t xml:space="preserve"> fait à l’aide de Bootstrap sauf la page d’accueil.</w:t>
       </w:r>
     </w:p>
     <w:p>
@@ -1558,15 +1381,7 @@
         <w:t xml:space="preserve"> vues dans le présent cours et dans le cours précédent 420-05A-FX – Interfaces Web.</w:t>
       </w:r>
       <w:r>
-        <w:t xml:space="preserve"> Utilisez Total </w:t>
-      </w:r>
-      <w:proofErr w:type="spellStart"/>
-      <w:r>
-        <w:t>Validator</w:t>
-      </w:r>
-      <w:proofErr w:type="spellEnd"/>
-      <w:r>
-        <w:t xml:space="preserve"> pour détecter les erreurs.</w:t>
+        <w:t xml:space="preserve"> Utilisez Total Validator pour détecter les erreurs.</w:t>
       </w:r>
     </w:p>
     <w:p>
@@ -1579,15 +1394,7 @@
     </w:p>
     <w:p>
       <w:r>
-        <w:t xml:space="preserve">Tous les styles créés doivent faire usage du préprocesseur </w:t>
-      </w:r>
-      <w:proofErr w:type="spellStart"/>
-      <w:r>
-        <w:t>Sass</w:t>
-      </w:r>
-      <w:proofErr w:type="spellEnd"/>
-      <w:r>
-        <w:t>.</w:t>
+        <w:t>Tous les styles créés doivent faire usage du préprocesseur Sass.</w:t>
       </w:r>
     </w:p>
     <w:p>
@@ -1595,15 +1402,7 @@
         <w:t>Vous devez choisir des couleurs et modifier l</w:t>
       </w:r>
       <w:r>
-        <w:t xml:space="preserve">e thème par défaut de </w:t>
-      </w:r>
-      <w:proofErr w:type="spellStart"/>
-      <w:r>
-        <w:t>Bootstrap</w:t>
-      </w:r>
-      <w:proofErr w:type="spellEnd"/>
-      <w:r>
-        <w:t>.</w:t>
+        <w:t>e thème par défaut de Bootstrap.</w:t>
       </w:r>
     </w:p>
     <w:p>
@@ -1626,11 +1425,9 @@
       <w:r>
         <w:t xml:space="preserve">Les icônes doivent provenir de </w:t>
       </w:r>
-      <w:proofErr w:type="spellStart"/>
       <w:r>
         <w:t>Bootstrap</w:t>
       </w:r>
-      <w:proofErr w:type="spellEnd"/>
       <w:r>
         <w:t>.</w:t>
       </w:r>
@@ -1654,15 +1451,7 @@
         <w:t>/transitions</w:t>
       </w:r>
       <w:r>
-        <w:t xml:space="preserve"> </w:t>
-      </w:r>
-      <w:proofErr w:type="spellStart"/>
-      <w:r>
-        <w:t>css</w:t>
-      </w:r>
-      <w:proofErr w:type="spellEnd"/>
-      <w:r>
-        <w:t xml:space="preserve"> : </w:t>
+        <w:t xml:space="preserve"> css : </w:t>
       </w:r>
       <w:r>
         <w:t>5</w:t>
@@ -1683,41 +1472,17 @@
     </w:p>
     <w:p>
       <w:r>
-        <w:t xml:space="preserve">Faire un site adaptatif avec </w:t>
-      </w:r>
-      <w:proofErr w:type="spellStart"/>
-      <w:r>
-        <w:t>Bootstrap</w:t>
-      </w:r>
-      <w:proofErr w:type="spellEnd"/>
-      <w:r>
-        <w:t> : 20%</w:t>
-      </w:r>
-    </w:p>
-    <w:p>
-      <w:r>
-        <w:t xml:space="preserve">Utiliser les composants de </w:t>
-      </w:r>
-      <w:proofErr w:type="spellStart"/>
-      <w:r>
-        <w:t>Bootstrap</w:t>
-      </w:r>
-      <w:proofErr w:type="spellEnd"/>
-      <w:r>
-        <w:t> : 20%</w:t>
-      </w:r>
-    </w:p>
-    <w:p>
-      <w:r>
-        <w:t xml:space="preserve">Utiliser les classes </w:t>
-      </w:r>
-      <w:proofErr w:type="spellStart"/>
-      <w:r>
-        <w:t>Bootstrap</w:t>
-      </w:r>
-      <w:proofErr w:type="spellEnd"/>
-      <w:r>
-        <w:t> : 5%</w:t>
+        <w:t>Faire un site adaptatif avec Bootstrap : 20%</w:t>
+      </w:r>
+    </w:p>
+    <w:p>
+      <w:r>
+        <w:t>Utiliser les composants de Bootstrap : 20%</w:t>
+      </w:r>
+    </w:p>
+    <w:p>
+      <w:r>
+        <w:t>Utiliser les classes Bootstrap : 5%</w:t>
       </w:r>
     </w:p>
     <w:p>
@@ -1842,15 +1607,7 @@
         <w:footnoteRef/>
       </w:r>
       <w:r>
-        <w:t xml:space="preserve"> Notez ici que vous devez avoir une colonne ou une rangée avec un </w:t>
-      </w:r>
-      <w:proofErr w:type="spellStart"/>
-      <w:r>
-        <w:t>span</w:t>
-      </w:r>
-      <w:proofErr w:type="spellEnd"/>
-      <w:r>
-        <w:t xml:space="preserve"> dans votre projet.</w:t>
+        <w:t xml:space="preserve"> Notez ici que vous devez avoir une colonne ou une rangée avec un span dans votre projet.</w:t>
       </w:r>
     </w:p>
   </w:footnote>
@@ -1866,31 +1623,7 @@
         <w:footnoteRef/>
       </w:r>
       <w:r>
-        <w:t xml:space="preserve"> Assurez-vous d’avoir assez de règles </w:t>
-      </w:r>
-      <w:proofErr w:type="spellStart"/>
-      <w:r>
-        <w:t>css</w:t>
-      </w:r>
-      <w:proofErr w:type="spellEnd"/>
-      <w:r>
-        <w:t xml:space="preserve"> pour pouvoir utiliser </w:t>
-      </w:r>
-      <w:proofErr w:type="spellStart"/>
-      <w:r>
-        <w:t>Sass</w:t>
-      </w:r>
-      <w:proofErr w:type="spellEnd"/>
-      <w:r>
-        <w:t xml:space="preserve"> et montrer votre compréhension des variables, de l’imbrication et de la réutilisation (</w:t>
-      </w:r>
-      <w:proofErr w:type="spellStart"/>
-      <w:r>
-        <w:t>extend</w:t>
-      </w:r>
-      <w:proofErr w:type="spellEnd"/>
-      <w:r>
-        <w:t>).</w:t>
+        <w:t xml:space="preserve"> Assurez-vous d’avoir assez de règles css pour pouvoir utiliser Sass et montrer votre compréhension des variables, de l’imbrication et de la réutilisation (extend).</w:t>
       </w:r>
     </w:p>
   </w:footnote>

</xml_diff>

<commit_message>
Correspondance aux normes WAA.
</commit_message>
<xml_diff>
--- a/consignes/Travail 2 - Site Donjons et Dragons.docx
+++ b/consignes/Travail 2 - Site Donjons et Dragons.docx
@@ -13,6 +13,9 @@
         </w:pBdr>
       </w:pPr>
       <w:r>
+        <w:t xml:space="preserve"> </w:t>
+      </w:r>
+      <w:r>
         <w:t xml:space="preserve">Travail </w:t>
       </w:r>
       <w:r>
@@ -114,9 +117,11 @@
       <w:r>
         <w:t xml:space="preserve">Utilisation de </w:t>
       </w:r>
+      <w:proofErr w:type="spellStart"/>
       <w:r>
         <w:t>Bootstrap</w:t>
       </w:r>
+      <w:proofErr w:type="spellEnd"/>
       <w:r>
         <w:rPr>
           <w:i/>
@@ -181,8 +186,13 @@
         <w:t xml:space="preserve">et transitions </w:t>
       </w:r>
       <w:r>
-        <w:t>en css</w:t>
-      </w:r>
+        <w:t xml:space="preserve">en </w:t>
+      </w:r>
+      <w:proofErr w:type="spellStart"/>
+      <w:r>
+        <w:t>css</w:t>
+      </w:r>
+      <w:proofErr w:type="spellEnd"/>
     </w:p>
     <w:p>
       <w:pPr>
@@ -193,8 +203,13 @@
         </w:numPr>
       </w:pPr>
       <w:r>
-        <w:t>Utilisation du préprocesseur Sass</w:t>
-      </w:r>
+        <w:t xml:space="preserve">Utilisation du préprocesseur </w:t>
+      </w:r>
+      <w:proofErr w:type="spellStart"/>
+      <w:r>
+        <w:t>Sass</w:t>
+      </w:r>
+      <w:proofErr w:type="spellEnd"/>
       <w:r>
         <w:t> :</w:t>
       </w:r>
@@ -208,7 +223,15 @@
         </w:numPr>
       </w:pPr>
       <w:r>
-        <w:t>Réutilisation de règles (extend)</w:t>
+        <w:t>Réutilisation de règles (</w:t>
+      </w:r>
+      <w:proofErr w:type="spellStart"/>
+      <w:r>
+        <w:t>extend</w:t>
+      </w:r>
+      <w:proofErr w:type="spellEnd"/>
+      <w:r>
+        <w:t>)</w:t>
       </w:r>
     </w:p>
     <w:p>
@@ -270,8 +293,13 @@
         </w:numPr>
       </w:pPr>
       <w:r>
-        <w:t>Fait avec Bootstrap</w:t>
-      </w:r>
+        <w:t xml:space="preserve">Fait avec </w:t>
+      </w:r>
+      <w:proofErr w:type="spellStart"/>
+      <w:r>
+        <w:t>Bootstrap</w:t>
+      </w:r>
+      <w:proofErr w:type="spellEnd"/>
     </w:p>
     <w:p>
       <w:pPr>
@@ -327,17 +355,27 @@
       <w:r>
         <w:t xml:space="preserve"> (utilisant le </w:t>
       </w:r>
+      <w:proofErr w:type="spellStart"/>
       <w:r>
         <w:rPr>
           <w:i/>
         </w:rPr>
         <w:t>navbar</w:t>
       </w:r>
+      <w:proofErr w:type="spellEnd"/>
       <w:r>
         <w:t> </w:t>
       </w:r>
       <w:r>
-        <w:t>de Bootstrap)</w:t>
+        <w:t xml:space="preserve">de </w:t>
+      </w:r>
+      <w:proofErr w:type="spellStart"/>
+      <w:r>
+        <w:t>Bootstrap</w:t>
+      </w:r>
+      <w:proofErr w:type="spellEnd"/>
+      <w:r>
+        <w:t>)</w:t>
       </w:r>
       <w:r>
         <w:t>:</w:t>
@@ -532,8 +570,13 @@
         <w:t>considéré</w:t>
       </w:r>
       <w:r>
-        <w:t xml:space="preserve"> comme large selon Bootstrap</w:t>
-      </w:r>
+        <w:t xml:space="preserve"> comme large selon </w:t>
+      </w:r>
+      <w:proofErr w:type="spellStart"/>
+      <w:r>
+        <w:t>Bootstrap</w:t>
+      </w:r>
+      <w:proofErr w:type="spellEnd"/>
       <w:r>
         <w:t xml:space="preserve"> </w:t>
       </w:r>
@@ -574,8 +617,13 @@
         <w:t>transition</w:t>
       </w:r>
       <w:r>
-        <w:t xml:space="preserve"> css</w:t>
-      </w:r>
+        <w:t xml:space="preserve"> </w:t>
+      </w:r>
+      <w:proofErr w:type="spellStart"/>
+      <w:r>
+        <w:t>css</w:t>
+      </w:r>
+      <w:proofErr w:type="spellEnd"/>
       <w:r>
         <w:t xml:space="preserve"> de votre choix</w:t>
       </w:r>
@@ -618,12 +666,14 @@
       <w:r>
         <w:t xml:space="preserve">Dans la balise </w:t>
       </w:r>
+      <w:proofErr w:type="spellStart"/>
       <w:r>
         <w:rPr>
           <w:i/>
         </w:rPr>
         <w:t>footer</w:t>
       </w:r>
+      <w:proofErr w:type="spellEnd"/>
       <w:r>
         <w:t>, mettez</w:t>
       </w:r>
@@ -655,7 +705,15 @@
         <w:t>© 2020</w:t>
       </w:r>
       <w:r>
-        <w:t xml:space="preserve"> votre_courriel_lien_mailto, Conditions d’utilisation (inactif).</w:t>
+        <w:t xml:space="preserve"> </w:t>
+      </w:r>
+      <w:proofErr w:type="spellStart"/>
+      <w:r>
+        <w:t>votre_courriel_lien_mailto</w:t>
+      </w:r>
+      <w:proofErr w:type="spellEnd"/>
+      <w:r>
+        <w:t>, Conditions d’utilisation (inactif).</w:t>
       </w:r>
       <w:r>
         <w:t xml:space="preserve"> Lorsque la taille de l’écran est considérée comme petite, les 3 liens doivent se superposer.</w:t>
@@ -670,7 +728,15 @@
         </w:numPr>
       </w:pPr>
       <w:r>
-        <w:t>Une citation liée à votre sujet utilisant la classe correspondante de Bootstrap.</w:t>
+        <w:t xml:space="preserve">Une citation liée à votre sujet utilisant la classe correspondante de </w:t>
+      </w:r>
+      <w:proofErr w:type="spellStart"/>
+      <w:r>
+        <w:t>Bootstrap</w:t>
+      </w:r>
+      <w:proofErr w:type="spellEnd"/>
+      <w:r>
+        <w:t>.</w:t>
       </w:r>
       <w:r>
         <w:t xml:space="preserve"> Alignement au choix.</w:t>
@@ -729,12 +795,14 @@
       <w:r>
         <w:t xml:space="preserve">utilisant les </w:t>
       </w:r>
+      <w:proofErr w:type="spellStart"/>
       <w:r>
         <w:rPr>
           <w:i/>
         </w:rPr>
         <w:t>optgroup</w:t>
       </w:r>
+      <w:proofErr w:type="spellEnd"/>
     </w:p>
     <w:p>
       <w:pPr>
@@ -759,8 +827,13 @@
           <w:numId w:val="4"/>
         </w:numPr>
       </w:pPr>
-      <w:r>
-        <w:t>style profil représentant le personnage</w:t>
+      <w:proofErr w:type="gramStart"/>
+      <w:r>
+        <w:t>style</w:t>
+      </w:r>
+      <w:proofErr w:type="gramEnd"/>
+      <w:r>
+        <w:t xml:space="preserve"> profil représentant le personnage</w:t>
       </w:r>
     </w:p>
     <w:p>
@@ -771,8 +844,13 @@
           <w:numId w:val="4"/>
         </w:numPr>
       </w:pPr>
-      <w:r>
-        <w:t xml:space="preserve">utilisant </w:t>
+      <w:proofErr w:type="gramStart"/>
+      <w:r>
+        <w:t>utilisant</w:t>
+      </w:r>
+      <w:proofErr w:type="gramEnd"/>
+      <w:r>
+        <w:t xml:space="preserve"> </w:t>
       </w:r>
       <w:r>
         <w:rPr>
@@ -783,14 +861,24 @@
       <w:r>
         <w:t xml:space="preserve"> et </w:t>
       </w:r>
+      <w:proofErr w:type="spellStart"/>
       <w:r>
         <w:rPr>
           <w:i/>
         </w:rPr>
         <w:t>figcaption</w:t>
       </w:r>
-      <w:r>
-        <w:t xml:space="preserve"> avec classes Bootstrap.</w:t>
+      <w:proofErr w:type="spellEnd"/>
+      <w:r>
+        <w:t xml:space="preserve"> avec classes </w:t>
+      </w:r>
+      <w:proofErr w:type="spellStart"/>
+      <w:r>
+        <w:t>Bootstrap</w:t>
+      </w:r>
+      <w:proofErr w:type="spellEnd"/>
+      <w:r>
+        <w:t>.</w:t>
       </w:r>
     </w:p>
     <w:p>
@@ -816,12 +904,14 @@
       <w:r>
         <w:t xml:space="preserve">Un contrôle </w:t>
       </w:r>
+      <w:proofErr w:type="spellStart"/>
       <w:r>
         <w:rPr>
           <w:i/>
         </w:rPr>
         <w:t>datalist</w:t>
       </w:r>
+      <w:proofErr w:type="spellEnd"/>
     </w:p>
     <w:p>
       <w:pPr>
@@ -834,12 +924,14 @@
       <w:r>
         <w:t xml:space="preserve">Un contrôle </w:t>
       </w:r>
+      <w:proofErr w:type="spellStart"/>
       <w:r>
         <w:rPr>
           <w:i/>
         </w:rPr>
         <w:t>color</w:t>
       </w:r>
+      <w:proofErr w:type="spellEnd"/>
       <w:r>
         <w:t xml:space="preserve">, </w:t>
       </w:r>
@@ -910,11 +1002,16 @@
         <w:t>la fenêtre</w:t>
       </w:r>
       <w:r>
-        <w:t xml:space="preserve"> est au minimum grand</w:t>
+        <w:t xml:space="preserve"> est </w:t>
+      </w:r>
+      <w:proofErr w:type="gramStart"/>
+      <w:r>
+        <w:t>au minimum grand</w:t>
       </w:r>
       <w:r>
         <w:t>e</w:t>
       </w:r>
+      <w:proofErr w:type="gramEnd"/>
       <w:r>
         <w:t xml:space="preserve"> et en une seule colonne lorsque </w:t>
       </w:r>
@@ -947,12 +1044,14 @@
       <w:r>
         <w:t xml:space="preserve"> </w:t>
       </w:r>
+      <w:proofErr w:type="spellStart"/>
       <w:r>
         <w:rPr>
           <w:i/>
         </w:rPr>
         <w:t>fieldset</w:t>
       </w:r>
+      <w:proofErr w:type="spellEnd"/>
       <w:r>
         <w:t>.</w:t>
       </w:r>
@@ -967,8 +1066,31 @@
             <w:rStyle w:val="Hyperlien"/>
             <w:i/>
           </w:rPr>
-          <w:t>help text</w:t>
+          <w:t>hel</w:t>
         </w:r>
+        <w:r>
+          <w:rPr>
+            <w:rStyle w:val="Hyperlien"/>
+            <w:i/>
+          </w:rPr>
+          <w:t>p</w:t>
+        </w:r>
+        <w:r>
+          <w:rPr>
+            <w:rStyle w:val="Hyperlien"/>
+            <w:i/>
+          </w:rPr>
+          <w:t xml:space="preserve"> </w:t>
+        </w:r>
+        <w:proofErr w:type="spellStart"/>
+        <w:r>
+          <w:rPr>
+            <w:rStyle w:val="Hyperlien"/>
+            <w:i/>
+          </w:rPr>
+          <w:t>text</w:t>
+        </w:r>
+        <w:proofErr w:type="spellEnd"/>
       </w:hyperlink>
       <w:r>
         <w:t>).</w:t>
@@ -979,7 +1101,23 @@
         <w:t xml:space="preserve">L’action du formulaire sera </w:t>
       </w:r>
       <w:r>
-        <w:t>de l’envoyer à l’adresse philippefleury.com/backend.php avec la method POST</w:t>
+        <w:t>de l’envoyer à l’adresse philippefleury.com/</w:t>
+      </w:r>
+      <w:proofErr w:type="spellStart"/>
+      <w:r>
+        <w:t>backend.php</w:t>
+      </w:r>
+      <w:proofErr w:type="spellEnd"/>
+      <w:r>
+        <w:t xml:space="preserve"> avec la </w:t>
+      </w:r>
+      <w:proofErr w:type="spellStart"/>
+      <w:r>
+        <w:t>method</w:t>
+      </w:r>
+      <w:proofErr w:type="spellEnd"/>
+      <w:r>
+        <w:t xml:space="preserve"> POST</w:t>
       </w:r>
       <w:r>
         <w:t>. Ceci vous permet de voir ce que vous enverriez au serveur. Validez qu</w:t>
@@ -995,9 +1133,11 @@
       <w:r>
         <w:t xml:space="preserve">Les contrôles du formulaire doivent être stylés grâce à </w:t>
       </w:r>
+      <w:proofErr w:type="spellStart"/>
       <w:r>
         <w:t>Bootstrap</w:t>
       </w:r>
+      <w:proofErr w:type="spellEnd"/>
       <w:r>
         <w:t>.</w:t>
       </w:r>
@@ -1020,8 +1160,13 @@
       <w:r>
         <w:t xml:space="preserve">des cartes </w:t>
       </w:r>
-      <w:r>
-        <w:t>Bootstrap représent</w:t>
+      <w:proofErr w:type="spellStart"/>
+      <w:r>
+        <w:t>Bootstrap</w:t>
+      </w:r>
+      <w:proofErr w:type="spellEnd"/>
+      <w:r>
+        <w:t xml:space="preserve"> représent</w:t>
       </w:r>
       <w:r>
         <w:t>ant les personnages déjà créés.</w:t>
@@ -1050,26 +1195,35 @@
         <w:t>Les cartes apparaissent à tour de rôle après une seconde</w:t>
       </w:r>
       <w:r>
-        <w:t xml:space="preserve"> via une animation css</w:t>
-      </w:r>
+        <w:t xml:space="preserve"> via une animation </w:t>
+      </w:r>
+      <w:proofErr w:type="spellStart"/>
+      <w:r>
+        <w:t>css</w:t>
+      </w:r>
+      <w:proofErr w:type="spellEnd"/>
       <w:r>
         <w:t xml:space="preserve">. Vous pouvez utiliser la transformation </w:t>
       </w:r>
+      <w:proofErr w:type="spellStart"/>
       <w:r>
         <w:rPr>
           <w:i/>
         </w:rPr>
         <w:t>scale</w:t>
       </w:r>
+      <w:proofErr w:type="spellEnd"/>
       <w:r>
         <w:t xml:space="preserve"> ou </w:t>
       </w:r>
+      <w:proofErr w:type="spellStart"/>
       <w:r>
         <w:rPr>
           <w:i/>
         </w:rPr>
         <w:t>opacity</w:t>
       </w:r>
+      <w:proofErr w:type="spellEnd"/>
       <w:r>
         <w:t xml:space="preserve"> ou une autre de votre choix qui donnerait un résultat semblable. Si vous avez une meilleure idée pour l’animation, venez valider le tout avec moi. </w:t>
       </w:r>
@@ -1084,14 +1238,24 @@
     </w:p>
     <w:p>
       <w:r>
-        <w:t xml:space="preserve">Cette page contient le composant Bootstrap </w:t>
-      </w:r>
+        <w:t xml:space="preserve">Cette page contient le composant </w:t>
+      </w:r>
+      <w:proofErr w:type="spellStart"/>
+      <w:r>
+        <w:t>Bootstrap</w:t>
+      </w:r>
+      <w:proofErr w:type="spellEnd"/>
+      <w:r>
+        <w:t xml:space="preserve"> </w:t>
+      </w:r>
+      <w:proofErr w:type="spellStart"/>
       <w:r>
         <w:rPr>
           <w:i/>
         </w:rPr>
         <w:t>Alerts</w:t>
       </w:r>
+      <w:proofErr w:type="spellEnd"/>
       <w:r>
         <w:t xml:space="preserve"> pour donner une information : « Ceci est le personnage par défaut ».</w:t>
       </w:r>
@@ -1101,14 +1265,29 @@
         <w:t>Cette page contient un tableau contenant les statistiques d’un personnage. La table doit être accessible.</w:t>
       </w:r>
       <w:r>
-        <w:t xml:space="preserve"> Le tableau doit utiliser les styles Bootstrap</w:t>
-      </w:r>
-      <w:r>
-        <w:t xml:space="preserve"> prédéfinis ainsi que la classe .table-hover</w:t>
-      </w:r>
-      <w:r>
-        <w:t>.</w:t>
-      </w:r>
+        <w:t xml:space="preserve"> Le tableau doit utiliser les styles </w:t>
+      </w:r>
+      <w:proofErr w:type="spellStart"/>
+      <w:r>
+        <w:t>Bootstrap</w:t>
+      </w:r>
+      <w:proofErr w:type="spellEnd"/>
+      <w:r>
+        <w:t xml:space="preserve"> prédéfinis ainsi que la </w:t>
+      </w:r>
+      <w:proofErr w:type="gramStart"/>
+      <w:r>
+        <w:t>classe .table</w:t>
+      </w:r>
+      <w:proofErr w:type="gramEnd"/>
+      <w:r>
+        <w:t>-</w:t>
+      </w:r>
+      <w:proofErr w:type="spellStart"/>
+      <w:r>
+        <w:t>hover</w:t>
+      </w:r>
+      <w:proofErr w:type="spellEnd"/>
     </w:p>
     <w:p>
       <w:r>
@@ -1357,17 +1536,27 @@
       <w:r>
         <w:t xml:space="preserve"> (</w:t>
       </w:r>
+      <w:proofErr w:type="spellStart"/>
       <w:r>
         <w:rPr>
           <w:i/>
         </w:rPr>
         <w:t>breadcrumb</w:t>
       </w:r>
+      <w:proofErr w:type="spellEnd"/>
       <w:r>
         <w:t>)</w:t>
       </w:r>
       <w:r>
-        <w:t xml:space="preserve"> fait à l’aide de Bootstrap sauf la page d’accueil.</w:t>
+        <w:t xml:space="preserve"> fait à l’aide de </w:t>
+      </w:r>
+      <w:proofErr w:type="spellStart"/>
+      <w:r>
+        <w:t>Bootstrap</w:t>
+      </w:r>
+      <w:proofErr w:type="spellEnd"/>
+      <w:r>
+        <w:t xml:space="preserve"> sauf la page d’accueil.</w:t>
       </w:r>
     </w:p>
     <w:p>
@@ -1381,7 +1570,15 @@
         <w:t xml:space="preserve"> vues dans le présent cours et dans le cours précédent 420-05A-FX – Interfaces Web.</w:t>
       </w:r>
       <w:r>
-        <w:t xml:space="preserve"> Utilisez Total Validator pour détecter les erreurs.</w:t>
+        <w:t xml:space="preserve"> Utilisez Total </w:t>
+      </w:r>
+      <w:proofErr w:type="spellStart"/>
+      <w:r>
+        <w:t>Validator</w:t>
+      </w:r>
+      <w:proofErr w:type="spellEnd"/>
+      <w:r>
+        <w:t xml:space="preserve"> pour détecter les erreurs.</w:t>
       </w:r>
     </w:p>
     <w:p>
@@ -1394,7 +1591,15 @@
     </w:p>
     <w:p>
       <w:r>
-        <w:t>Tous les styles créés doivent faire usage du préprocesseur Sass.</w:t>
+        <w:t xml:space="preserve">Tous les styles créés doivent faire usage du préprocesseur </w:t>
+      </w:r>
+      <w:proofErr w:type="spellStart"/>
+      <w:r>
+        <w:t>Sass</w:t>
+      </w:r>
+      <w:proofErr w:type="spellEnd"/>
+      <w:r>
+        <w:t>.</w:t>
       </w:r>
     </w:p>
     <w:p>
@@ -1402,7 +1607,15 @@
         <w:t>Vous devez choisir des couleurs et modifier l</w:t>
       </w:r>
       <w:r>
-        <w:t>e thème par défaut de Bootstrap.</w:t>
+        <w:t xml:space="preserve">e thème par défaut de </w:t>
+      </w:r>
+      <w:proofErr w:type="spellStart"/>
+      <w:r>
+        <w:t>Bootstrap</w:t>
+      </w:r>
+      <w:proofErr w:type="spellEnd"/>
+      <w:r>
+        <w:t>.</w:t>
       </w:r>
     </w:p>
     <w:p>
@@ -1425,9 +1638,11 @@
       <w:r>
         <w:t xml:space="preserve">Les icônes doivent provenir de </w:t>
       </w:r>
+      <w:proofErr w:type="spellStart"/>
       <w:r>
         <w:t>Bootstrap</w:t>
       </w:r>
+      <w:proofErr w:type="spellEnd"/>
       <w:r>
         <w:t>.</w:t>
       </w:r>
@@ -1451,7 +1666,15 @@
         <w:t>/transitions</w:t>
       </w:r>
       <w:r>
-        <w:t xml:space="preserve"> css : </w:t>
+        <w:t xml:space="preserve"> </w:t>
+      </w:r>
+      <w:proofErr w:type="spellStart"/>
+      <w:r>
+        <w:t>css</w:t>
+      </w:r>
+      <w:proofErr w:type="spellEnd"/>
+      <w:r>
+        <w:t xml:space="preserve"> : </w:t>
       </w:r>
       <w:r>
         <w:t>5</w:t>
@@ -1472,17 +1695,41 @@
     </w:p>
     <w:p>
       <w:r>
-        <w:t>Faire un site adaptatif avec Bootstrap : 20%</w:t>
-      </w:r>
-    </w:p>
-    <w:p>
-      <w:r>
-        <w:t>Utiliser les composants de Bootstrap : 20%</w:t>
-      </w:r>
-    </w:p>
-    <w:p>
-      <w:r>
-        <w:t>Utiliser les classes Bootstrap : 5%</w:t>
+        <w:t xml:space="preserve">Faire un site adaptatif avec </w:t>
+      </w:r>
+      <w:proofErr w:type="spellStart"/>
+      <w:r>
+        <w:t>Bootstrap</w:t>
+      </w:r>
+      <w:proofErr w:type="spellEnd"/>
+      <w:r>
+        <w:t> : 20%</w:t>
+      </w:r>
+    </w:p>
+    <w:p>
+      <w:r>
+        <w:t xml:space="preserve">Utiliser les composants de </w:t>
+      </w:r>
+      <w:proofErr w:type="spellStart"/>
+      <w:r>
+        <w:t>Bootstrap</w:t>
+      </w:r>
+      <w:proofErr w:type="spellEnd"/>
+      <w:r>
+        <w:t> : 20%</w:t>
+      </w:r>
+    </w:p>
+    <w:p>
+      <w:r>
+        <w:t xml:space="preserve">Utiliser les classes </w:t>
+      </w:r>
+      <w:proofErr w:type="spellStart"/>
+      <w:r>
+        <w:t>Bootstrap</w:t>
+      </w:r>
+      <w:proofErr w:type="spellEnd"/>
+      <w:r>
+        <w:t> : 5%</w:t>
       </w:r>
     </w:p>
     <w:p>
@@ -1607,7 +1854,15 @@
         <w:footnoteRef/>
       </w:r>
       <w:r>
-        <w:t xml:space="preserve"> Notez ici que vous devez avoir une colonne ou une rangée avec un span dans votre projet.</w:t>
+        <w:t xml:space="preserve"> Notez ici que vous devez avoir une colonne ou une rangée avec un </w:t>
+      </w:r>
+      <w:proofErr w:type="spellStart"/>
+      <w:r>
+        <w:t>span</w:t>
+      </w:r>
+      <w:proofErr w:type="spellEnd"/>
+      <w:r>
+        <w:t xml:space="preserve"> dans votre projet.</w:t>
       </w:r>
     </w:p>
   </w:footnote>
@@ -1623,7 +1878,31 @@
         <w:footnoteRef/>
       </w:r>
       <w:r>
-        <w:t xml:space="preserve"> Assurez-vous d’avoir assez de règles css pour pouvoir utiliser Sass et montrer votre compréhension des variables, de l’imbrication et de la réutilisation (extend).</w:t>
+        <w:t xml:space="preserve"> Assurez-vous d’avoir assez de règles </w:t>
+      </w:r>
+      <w:proofErr w:type="spellStart"/>
+      <w:r>
+        <w:t>css</w:t>
+      </w:r>
+      <w:proofErr w:type="spellEnd"/>
+      <w:r>
+        <w:t xml:space="preserve"> pour pouvoir utiliser </w:t>
+      </w:r>
+      <w:proofErr w:type="spellStart"/>
+      <w:r>
+        <w:t>Sass</w:t>
+      </w:r>
+      <w:proofErr w:type="spellEnd"/>
+      <w:r>
+        <w:t xml:space="preserve"> et montrer votre compréhension des variables, de l’imbrication et de la réutilisation (</w:t>
+      </w:r>
+      <w:proofErr w:type="spellStart"/>
+      <w:r>
+        <w:t>extend</w:t>
+      </w:r>
+      <w:proofErr w:type="spellEnd"/>
+      <w:r>
+        <w:t>).</w:t>
       </w:r>
     </w:p>
   </w:footnote>
@@ -3804,6 +4083,18 @@
       <w:shd w:val="clear" w:color="auto" w:fill="E1DFDD"/>
     </w:rPr>
   </w:style>
+  <w:style w:type="character" w:styleId="Lienvisit">
+    <w:name w:val="FollowedHyperlink"/>
+    <w:basedOn w:val="Policepardfaut"/>
+    <w:uiPriority w:val="99"/>
+    <w:semiHidden/>
+    <w:unhideWhenUsed/>
+    <w:rsid w:val="00620402"/>
+    <w:rPr>
+      <w:color w:val="B9D181" w:themeColor="followedHyperlink"/>
+      <w:u w:val="single"/>
+    </w:rPr>
+  </w:style>
 </w:styles>
 </file>
 

</xml_diff>